<commit_message>
Implemented basic FIR filter mechanism; Audio ADC and Control ADC separated
</commit_message>
<xml_diff>
--- a/Power Supply Tests.docx
+++ b/Power Supply Tests.docx
@@ -140,13 +140,7 @@
     <w:p>
       <w:r>
         <w:lastRenderedPageBreak/>
-        <w:t xml:space="preserve">2675 </w:t>
-      </w:r>
-      <w:r>
-        <w:t>3.3</w:t>
-      </w:r>
-      <w:r>
-        <w:t>V</w:t>
+        <w:t>2675 3.3V</w:t>
       </w:r>
     </w:p>
     <w:p>
@@ -298,15 +292,21 @@
     </w:p>
     <w:p>
       <w:r>
-        <w:t>STM32H743</w:t>
-      </w:r>
-      <w:r>
-        <w:t xml:space="preserve"> (LM2675)</w:t>
+        <w:t>STM32H743 (LM2675)</w:t>
       </w:r>
     </w:p>
     <w:p>
       <w:r>
         <w:t>3.307V 0.073A</w:t>
+      </w:r>
+      <w:r>
+        <w:t xml:space="preserve"> (@400MHz: 10</w:t>
+      </w:r>
+      <w:r>
+        <w:t>5</w:t>
+      </w:r>
+      <w:r>
+        <w:t>mA)</w:t>
       </w:r>
     </w:p>
     <w:p>
@@ -485,6 +485,7 @@
     <w:lsdException w:name="HTML Sample" w:semiHidden="1" w:unhideWhenUsed="1"/>
     <w:lsdException w:name="HTML Typewriter" w:semiHidden="1" w:unhideWhenUsed="1"/>
     <w:lsdException w:name="HTML Variable" w:semiHidden="1" w:unhideWhenUsed="1"/>
+    <w:lsdException w:name="Normal Table" w:semiHidden="1" w:unhideWhenUsed="1"/>
     <w:lsdException w:name="annotation subject" w:semiHidden="1" w:unhideWhenUsed="1"/>
     <w:lsdException w:name="No List" w:semiHidden="1" w:unhideWhenUsed="1"/>
     <w:lsdException w:name="Outline List 1" w:semiHidden="1" w:unhideWhenUsed="1"/>
@@ -531,8 +532,10 @@
     <w:lsdException w:name="Table Subtle 2" w:semiHidden="1" w:unhideWhenUsed="1"/>
     <w:lsdException w:name="Table Web 1" w:semiHidden="1" w:unhideWhenUsed="1"/>
     <w:lsdException w:name="Table Web 2" w:semiHidden="1" w:unhideWhenUsed="1"/>
+    <w:lsdException w:name="Table Web 3" w:semiHidden="1" w:unhideWhenUsed="1"/>
     <w:lsdException w:name="Balloon Text" w:semiHidden="1" w:unhideWhenUsed="1"/>
     <w:lsdException w:name="Table Grid" w:uiPriority="39"/>
+    <w:lsdException w:name="Table Theme" w:semiHidden="1" w:unhideWhenUsed="1"/>
     <w:lsdException w:name="Placeholder Text" w:semiHidden="1"/>
     <w:lsdException w:name="No Spacing" w:uiPriority="1" w:qFormat="1"/>
     <w:lsdException w:name="Light Shading" w:uiPriority="60"/>

</xml_diff>